<commit_message>
Fixed text errors in documentation
</commit_message>
<xml_diff>
--- a/Решение тестового задания.docx
+++ b/Решение тестового задания.docx
@@ -1082,6 +1082,13 @@
           <w:sz w:val="28"/>
           <w:szCs w:val="28"/>
         </w:rPr>
+        <w:t xml:space="preserve">необходимо использовать другое, </w:t>
+      </w:r>
+      <w:r>
+        <w:rPr>
+          <w:sz w:val="28"/>
+          <w:szCs w:val="28"/>
+        </w:rPr>
         <w:t xml:space="preserve">например </w:t>
       </w:r>
       <w:r>
@@ -1151,21 +1158,7 @@
           <w:sz w:val="28"/>
           <w:szCs w:val="28"/>
         </w:rPr>
-        <w:t>В модели</w:t>
-      </w:r>
-      <w:r>
-        <w:rPr>
-          <w:sz w:val="28"/>
-          <w:szCs w:val="28"/>
-        </w:rPr>
-        <w:t>,</w:t>
-      </w:r>
-      <w:r>
-        <w:rPr>
-          <w:sz w:val="28"/>
-          <w:szCs w:val="28"/>
-        </w:rPr>
-        <w:t xml:space="preserve"> от трех таблиц идет связь к внешнему ключу </w:t>
+        <w:t xml:space="preserve">В модели от трех таблиц идет связь к внешнему ключу </w:t>
       </w:r>
       <w:r>
         <w:rPr>
@@ -1188,6 +1181,13 @@
           <w:szCs w:val="28"/>
         </w:rPr>
         <w:t>при повторении наименований может возникнуть коллизия</w:t>
+      </w:r>
+      <w:r>
+        <w:rPr>
+          <w:sz w:val="28"/>
+          <w:szCs w:val="28"/>
+        </w:rPr>
+        <w:t>.</w:t>
       </w:r>
     </w:p>
     <w:p>
@@ -1205,7 +1205,21 @@
           <w:sz w:val="28"/>
           <w:szCs w:val="28"/>
         </w:rPr>
-        <w:t xml:space="preserve">Модель базы данных создана некорректно если связи в виде стрелок на данной модели указывают на то что первичные ключи находятся в таблицах </w:t>
+        <w:t>Модель базы данных создана некорректно если связи в виде стрелок на данной модели указывают на то</w:t>
+      </w:r>
+      <w:r>
+        <w:rPr>
+          <w:sz w:val="28"/>
+          <w:szCs w:val="28"/>
+        </w:rPr>
+        <w:t>,</w:t>
+      </w:r>
+      <w:r>
+        <w:rPr>
+          <w:sz w:val="28"/>
+          <w:szCs w:val="28"/>
+        </w:rPr>
+        <w:t xml:space="preserve"> что первичные ключи находятся в таблицах </w:t>
       </w:r>
       <w:r>
         <w:rPr>
@@ -1264,15 +1278,50 @@
           <w:sz w:val="28"/>
           <w:szCs w:val="28"/>
         </w:rPr>
-        <w:t xml:space="preserve">то реализовать данную модель реализовать будет невозможно без создания смежных таблиц первичного ключа нет возможности </w:t>
-      </w:r>
-      <w:r>
-        <w:rPr>
-          <w:sz w:val="28"/>
-          <w:szCs w:val="28"/>
-        </w:rPr>
-        <w:lastRenderedPageBreak/>
-        <w:t>поставить внешний ключ в таблице из всех атрибутов так как атрибуты не могут быть уникальными с точки зрения проектирования данной модели БД.</w:t>
+        <w:t>то реализовать данную модель будет невозможно без создания смежных таблиц</w:t>
+      </w:r>
+      <w:r>
+        <w:rPr>
+          <w:sz w:val="28"/>
+          <w:szCs w:val="28"/>
+        </w:rPr>
+        <w:t xml:space="preserve"> или</w:t>
+      </w:r>
+      <w:r>
+        <w:rPr>
+          <w:sz w:val="28"/>
+          <w:szCs w:val="28"/>
+        </w:rPr>
+        <w:t xml:space="preserve"> первичного ключа</w:t>
+      </w:r>
+      <w:r>
+        <w:rPr>
+          <w:sz w:val="28"/>
+          <w:szCs w:val="28"/>
+        </w:rPr>
+        <w:t xml:space="preserve"> в таблице </w:t>
+      </w:r>
+      <w:r>
+        <w:rPr>
+          <w:sz w:val="28"/>
+          <w:szCs w:val="28"/>
+          <w:lang w:val="en-US"/>
+        </w:rPr>
+        <w:t>product</w:t>
+      </w:r>
+      <w:r>
+        <w:rPr>
+          <w:sz w:val="28"/>
+          <w:szCs w:val="28"/>
+        </w:rPr>
+        <w:t>.</w:t>
+      </w:r>
+      <w:r>
+        <w:rPr>
+          <w:sz w:val="28"/>
+          <w:szCs w:val="28"/>
+        </w:rPr>
+        <w:t xml:space="preserve"> </w:t>
       </w:r>
     </w:p>
     <w:p>
@@ -1290,7 +1339,22 @@
           <w:sz w:val="28"/>
           <w:szCs w:val="28"/>
         </w:rPr>
-        <w:t xml:space="preserve">Однако если рассматривать если стрелки указывают на то чтобы в таблице </w:t>
+        <w:lastRenderedPageBreak/>
+        <w:t>Н</w:t>
+      </w:r>
+      <w:r>
+        <w:rPr>
+          <w:sz w:val="28"/>
+          <w:szCs w:val="28"/>
+        </w:rPr>
+        <w:t>ет возможности поставить внешний ключ в таблице</w:t>
+      </w:r>
+      <w:r>
+        <w:rPr>
+          <w:sz w:val="28"/>
+          <w:szCs w:val="28"/>
+        </w:rPr>
+        <w:t xml:space="preserve"> </w:t>
       </w:r>
       <w:r>
         <w:rPr>
@@ -1298,58 +1362,6 @@
           <w:szCs w:val="28"/>
           <w:lang w:val="en-US"/>
         </w:rPr>
-        <w:t>pc</w:t>
-      </w:r>
-      <w:r>
-        <w:rPr>
-          <w:sz w:val="28"/>
-          <w:szCs w:val="28"/>
-        </w:rPr>
-        <w:t xml:space="preserve"> </w:t>
-      </w:r>
-      <w:r>
-        <w:rPr>
-          <w:sz w:val="28"/>
-          <w:szCs w:val="28"/>
-          <w:lang w:val="en-US"/>
-        </w:rPr>
-        <w:t>printer</w:t>
-      </w:r>
-      <w:r>
-        <w:rPr>
-          <w:sz w:val="28"/>
-          <w:szCs w:val="28"/>
-        </w:rPr>
-        <w:t xml:space="preserve"> </w:t>
-      </w:r>
-      <w:r>
-        <w:rPr>
-          <w:sz w:val="28"/>
-          <w:szCs w:val="28"/>
-          <w:lang w:val="en-US"/>
-        </w:rPr>
-        <w:t>laptop</w:t>
-      </w:r>
-      <w:r>
-        <w:rPr>
-          <w:sz w:val="28"/>
-          <w:szCs w:val="28"/>
-        </w:rPr>
-        <w:t xml:space="preserve"> </w:t>
-      </w:r>
-      <w:r>
-        <w:rPr>
-          <w:sz w:val="28"/>
-          <w:szCs w:val="28"/>
-        </w:rPr>
-        <w:t xml:space="preserve">атрибут модель является внешним ключом и ссылается на первичный ключ </w:t>
-      </w:r>
-      <w:r>
-        <w:rPr>
-          <w:sz w:val="28"/>
-          <w:szCs w:val="28"/>
-          <w:lang w:val="en-US"/>
-        </w:rPr>
         <w:t>product</w:t>
       </w:r>
       <w:r>
@@ -1357,14 +1369,7 @@
           <w:sz w:val="28"/>
           <w:szCs w:val="28"/>
         </w:rPr>
-        <w:t xml:space="preserve"> </w:t>
-      </w:r>
-      <w:r>
-        <w:rPr>
-          <w:sz w:val="28"/>
-          <w:szCs w:val="28"/>
-        </w:rPr>
-        <w:t>то тогда можно сделать вывод что модель нарисована неправильно</w:t>
+        <w:t xml:space="preserve"> из всех атрибутов</w:t>
       </w:r>
       <w:r>
         <w:rPr>
@@ -1378,58 +1383,7 @@
           <w:sz w:val="28"/>
           <w:szCs w:val="28"/>
         </w:rPr>
-        <w:t xml:space="preserve"> стрелки должны идти от таблицы </w:t>
-      </w:r>
-      <w:r>
-        <w:rPr>
-          <w:sz w:val="28"/>
-          <w:szCs w:val="28"/>
-          <w:lang w:val="en-US"/>
-        </w:rPr>
-        <w:t>product</w:t>
-      </w:r>
-      <w:r>
-        <w:rPr>
-          <w:sz w:val="28"/>
-          <w:szCs w:val="28"/>
-        </w:rPr>
-        <w:t xml:space="preserve">. </w:t>
-      </w:r>
-      <w:r>
-        <w:rPr>
-          <w:sz w:val="28"/>
-          <w:szCs w:val="28"/>
-        </w:rPr>
-        <w:t>И если рассматривать этот вариант то реализация БД становится возможны</w:t>
-      </w:r>
-      <w:r>
-        <w:rPr>
-          <w:sz w:val="28"/>
-          <w:szCs w:val="28"/>
-        </w:rPr>
-        <w:t>,</w:t>
-      </w:r>
-      <w:r>
-        <w:rPr>
-          <w:sz w:val="28"/>
-          <w:szCs w:val="28"/>
-        </w:rPr>
-        <w:t xml:space="preserve"> так как первичным ключом становится </w:t>
-      </w:r>
-      <w:r>
-        <w:rPr>
-          <w:sz w:val="28"/>
-          <w:szCs w:val="28"/>
-          <w:lang w:val="en-US"/>
-        </w:rPr>
-        <w:t>code</w:t>
-      </w:r>
-      <w:r>
-        <w:rPr>
-          <w:sz w:val="28"/>
-          <w:szCs w:val="28"/>
-        </w:rPr>
-        <w:t xml:space="preserve">. </w:t>
+        <w:t xml:space="preserve"> так как атрибуты не могут быть уникальными с точки зрения проектирования данной модели БД.</w:t>
       </w:r>
     </w:p>
     <w:p>
@@ -1440,15 +1394,92 @@
         <w:rPr>
           <w:sz w:val="28"/>
           <w:szCs w:val="28"/>
+        </w:rPr>
+      </w:pPr>
+      <w:r>
+        <w:rPr>
+          <w:sz w:val="28"/>
+          <w:szCs w:val="28"/>
+        </w:rPr>
+        <w:t>Однако</w:t>
+      </w:r>
+      <w:r>
+        <w:rPr>
+          <w:sz w:val="28"/>
+          <w:szCs w:val="28"/>
+        </w:rPr>
+        <w:t>,</w:t>
+      </w:r>
+      <w:r>
+        <w:rPr>
+          <w:sz w:val="28"/>
+          <w:szCs w:val="28"/>
+        </w:rPr>
+        <w:t xml:space="preserve"> если рассматривать</w:t>
+      </w:r>
+      <w:r>
+        <w:rPr>
+          <w:sz w:val="28"/>
+          <w:szCs w:val="28"/>
+        </w:rPr>
+        <w:t xml:space="preserve"> вариант, при котором</w:t>
+      </w:r>
+      <w:r>
+        <w:rPr>
+          <w:sz w:val="28"/>
+          <w:szCs w:val="28"/>
+        </w:rPr>
+        <w:t xml:space="preserve"> стрелки указывают на то</w:t>
+      </w:r>
+      <w:r>
+        <w:rPr>
+          <w:sz w:val="28"/>
+          <w:szCs w:val="28"/>
+        </w:rPr>
+        <w:t>,</w:t>
+      </w:r>
+      <w:r>
+        <w:rPr>
+          <w:sz w:val="28"/>
+          <w:szCs w:val="28"/>
+        </w:rPr>
+        <w:t xml:space="preserve"> чт</w:t>
+      </w:r>
+      <w:r>
+        <w:rPr>
+          <w:sz w:val="28"/>
+          <w:szCs w:val="28"/>
+        </w:rPr>
+        <w:t>о</w:t>
+      </w:r>
+      <w:r>
+        <w:rPr>
+          <w:sz w:val="28"/>
+          <w:szCs w:val="28"/>
+        </w:rPr>
+        <w:t xml:space="preserve"> в таблице </w:t>
+      </w:r>
+      <w:r>
+        <w:rPr>
+          <w:sz w:val="28"/>
+          <w:szCs w:val="28"/>
           <w:lang w:val="en-US"/>
         </w:rPr>
-      </w:pPr>
-      <w:r>
-        <w:rPr>
-          <w:sz w:val="28"/>
-          <w:szCs w:val="28"/>
-        </w:rPr>
-        <w:t xml:space="preserve">В следующем решении представленным мной в виде скрипта для базы данных </w:t>
+        <w:t>pc</w:t>
+      </w:r>
+      <w:r>
+        <w:rPr>
+          <w:sz w:val="28"/>
+          <w:szCs w:val="28"/>
+        </w:rPr>
+        <w:t>,</w:t>
+      </w:r>
+      <w:r>
+        <w:rPr>
+          <w:sz w:val="28"/>
+          <w:szCs w:val="28"/>
+        </w:rPr>
+        <w:t xml:space="preserve"> </w:t>
       </w:r>
       <w:r>
         <w:rPr>
@@ -1456,6 +1487,304 @@
           <w:szCs w:val="28"/>
           <w:lang w:val="en-US"/>
         </w:rPr>
+        <w:t>printer</w:t>
+      </w:r>
+      <w:r>
+        <w:rPr>
+          <w:sz w:val="28"/>
+          <w:szCs w:val="28"/>
+        </w:rPr>
+        <w:t>,</w:t>
+      </w:r>
+      <w:r>
+        <w:rPr>
+          <w:sz w:val="28"/>
+          <w:szCs w:val="28"/>
+        </w:rPr>
+        <w:t xml:space="preserve"> </w:t>
+      </w:r>
+      <w:r>
+        <w:rPr>
+          <w:sz w:val="28"/>
+          <w:szCs w:val="28"/>
+          <w:lang w:val="en-US"/>
+        </w:rPr>
+        <w:t>laptop</w:t>
+      </w:r>
+      <w:r>
+        <w:rPr>
+          <w:sz w:val="28"/>
+          <w:szCs w:val="28"/>
+        </w:rPr>
+        <w:t xml:space="preserve"> </w:t>
+      </w:r>
+      <w:r>
+        <w:rPr>
+          <w:sz w:val="28"/>
+          <w:szCs w:val="28"/>
+        </w:rPr>
+        <w:t xml:space="preserve">атрибут </w:t>
+      </w:r>
+      <w:r>
+        <w:rPr>
+          <w:sz w:val="28"/>
+          <w:szCs w:val="28"/>
+          <w:lang w:val="en-US"/>
+        </w:rPr>
+        <w:t>model</w:t>
+      </w:r>
+      <w:r>
+        <w:rPr>
+          <w:sz w:val="28"/>
+          <w:szCs w:val="28"/>
+        </w:rPr>
+        <w:t xml:space="preserve"> является внешним ключом и ссылается на первичный ключ</w:t>
+      </w:r>
+      <w:r>
+        <w:rPr>
+          <w:sz w:val="28"/>
+          <w:szCs w:val="28"/>
+        </w:rPr>
+        <w:t xml:space="preserve"> </w:t>
+      </w:r>
+      <w:r>
+        <w:rPr>
+          <w:sz w:val="28"/>
+          <w:szCs w:val="28"/>
+        </w:rPr>
+        <w:t>таблицы</w:t>
+      </w:r>
+      <w:r>
+        <w:rPr>
+          <w:sz w:val="28"/>
+          <w:szCs w:val="28"/>
+        </w:rPr>
+        <w:t xml:space="preserve"> </w:t>
+      </w:r>
+      <w:r>
+        <w:rPr>
+          <w:sz w:val="28"/>
+          <w:szCs w:val="28"/>
+          <w:lang w:val="en-US"/>
+        </w:rPr>
+        <w:t>product</w:t>
+      </w:r>
+      <w:r>
+        <w:rPr>
+          <w:sz w:val="28"/>
+          <w:szCs w:val="28"/>
+        </w:rPr>
+        <w:t>,</w:t>
+      </w:r>
+      <w:r>
+        <w:rPr>
+          <w:sz w:val="28"/>
+          <w:szCs w:val="28"/>
+        </w:rPr>
+        <w:t xml:space="preserve"> </w:t>
+      </w:r>
+      <w:r>
+        <w:rPr>
+          <w:sz w:val="28"/>
+          <w:szCs w:val="28"/>
+        </w:rPr>
+        <w:t>то тогда можно сделать вывод</w:t>
+      </w:r>
+      <w:r>
+        <w:rPr>
+          <w:sz w:val="28"/>
+          <w:szCs w:val="28"/>
+        </w:rPr>
+        <w:t>,</w:t>
+      </w:r>
+      <w:r>
+        <w:rPr>
+          <w:sz w:val="28"/>
+          <w:szCs w:val="28"/>
+        </w:rPr>
+        <w:t xml:space="preserve"> что модель нарисована неправильно</w:t>
+      </w:r>
+      <w:r>
+        <w:rPr>
+          <w:sz w:val="28"/>
+          <w:szCs w:val="28"/>
+        </w:rPr>
+        <w:t>,</w:t>
+      </w:r>
+      <w:r>
+        <w:rPr>
+          <w:sz w:val="28"/>
+          <w:szCs w:val="28"/>
+        </w:rPr>
+        <w:t xml:space="preserve"> стрелки должны идти от таблицы </w:t>
+      </w:r>
+      <w:r>
+        <w:rPr>
+          <w:sz w:val="28"/>
+          <w:szCs w:val="28"/>
+          <w:lang w:val="en-US"/>
+        </w:rPr>
+        <w:t>product</w:t>
+      </w:r>
+      <w:r>
+        <w:rPr>
+          <w:sz w:val="28"/>
+          <w:szCs w:val="28"/>
+        </w:rPr>
+        <w:t xml:space="preserve">. </w:t>
+      </w:r>
+      <w:r>
+        <w:rPr>
+          <w:sz w:val="28"/>
+          <w:szCs w:val="28"/>
+        </w:rPr>
+        <w:t>И если рассматривать этот вариант</w:t>
+      </w:r>
+      <w:r>
+        <w:rPr>
+          <w:sz w:val="28"/>
+          <w:szCs w:val="28"/>
+        </w:rPr>
+        <w:t>,</w:t>
+      </w:r>
+      <w:r>
+        <w:rPr>
+          <w:sz w:val="28"/>
+          <w:szCs w:val="28"/>
+        </w:rPr>
+        <w:t xml:space="preserve"> то реализация БД становится возможн</w:t>
+      </w:r>
+      <w:r>
+        <w:rPr>
+          <w:sz w:val="28"/>
+          <w:szCs w:val="28"/>
+        </w:rPr>
+        <w:t>ой</w:t>
+      </w:r>
+      <w:r>
+        <w:rPr>
+          <w:sz w:val="28"/>
+          <w:szCs w:val="28"/>
+        </w:rPr>
+        <w:t>,</w:t>
+      </w:r>
+      <w:r>
+        <w:rPr>
+          <w:sz w:val="28"/>
+          <w:szCs w:val="28"/>
+        </w:rPr>
+        <w:t xml:space="preserve"> так как первичным ключом </w:t>
+      </w:r>
+      <w:r>
+        <w:rPr>
+          <w:sz w:val="28"/>
+          <w:szCs w:val="28"/>
+        </w:rPr>
+        <w:t>в остальных таблицах</w:t>
+      </w:r>
+      <w:r>
+        <w:rPr>
+          <w:sz w:val="28"/>
+          <w:szCs w:val="28"/>
+        </w:rPr>
+        <w:t xml:space="preserve"> </w:t>
+      </w:r>
+      <w:r>
+        <w:rPr>
+          <w:sz w:val="28"/>
+          <w:szCs w:val="28"/>
+        </w:rPr>
+        <w:t>становится</w:t>
+      </w:r>
+      <w:r>
+        <w:rPr>
+          <w:sz w:val="28"/>
+          <w:szCs w:val="28"/>
+        </w:rPr>
+        <w:t xml:space="preserve"> атрибут </w:t>
+      </w:r>
+      <w:r>
+        <w:rPr>
+          <w:sz w:val="28"/>
+          <w:szCs w:val="28"/>
+          <w:lang w:val="en-US"/>
+        </w:rPr>
+        <w:t>code</w:t>
+      </w:r>
+      <w:r>
+        <w:rPr>
+          <w:sz w:val="28"/>
+          <w:szCs w:val="28"/>
+        </w:rPr>
+        <w:t xml:space="preserve">. </w:t>
+      </w:r>
+    </w:p>
+    <w:p>
+      <w:pPr>
+        <w:spacing w:after="0" w:line="360" w:lineRule="auto"/>
+        <w:ind w:firstLine="680"/>
+        <w:jc w:val="both"/>
+        <w:rPr>
+          <w:sz w:val="28"/>
+          <w:szCs w:val="28"/>
+          <w:lang w:val="en-US"/>
+        </w:rPr>
+      </w:pPr>
+      <w:r>
+        <w:rPr>
+          <w:sz w:val="28"/>
+          <w:szCs w:val="28"/>
+        </w:rPr>
+        <w:t>В следующем решении</w:t>
+      </w:r>
+      <w:r>
+        <w:rPr>
+          <w:sz w:val="28"/>
+          <w:szCs w:val="28"/>
+        </w:rPr>
+        <w:t>,</w:t>
+      </w:r>
+      <w:r>
+        <w:rPr>
+          <w:sz w:val="28"/>
+          <w:szCs w:val="28"/>
+        </w:rPr>
+        <w:t xml:space="preserve"> пред</w:t>
+      </w:r>
+      <w:r>
+        <w:rPr>
+          <w:sz w:val="28"/>
+          <w:szCs w:val="28"/>
+        </w:rPr>
+        <w:t>о</w:t>
+      </w:r>
+      <w:r>
+        <w:rPr>
+          <w:sz w:val="28"/>
+          <w:szCs w:val="28"/>
+        </w:rPr>
+        <w:t>ставленным мной</w:t>
+      </w:r>
+      <w:r>
+        <w:rPr>
+          <w:sz w:val="28"/>
+          <w:szCs w:val="28"/>
+        </w:rPr>
+        <w:t>,</w:t>
+      </w:r>
+      <w:r>
+        <w:rPr>
+          <w:sz w:val="28"/>
+          <w:szCs w:val="28"/>
+        </w:rPr>
+        <w:t xml:space="preserve"> в виде скрипта для базы данных </w:t>
+      </w:r>
+      <w:r>
+        <w:rPr>
+          <w:sz w:val="28"/>
+          <w:szCs w:val="28"/>
+          <w:lang w:val="en-US"/>
+        </w:rPr>
         <w:t>PostgreSQL</w:t>
       </w:r>
       <w:r>
@@ -1492,7 +1821,7 @@
           <w:sz w:val="28"/>
           <w:szCs w:val="28"/>
         </w:rPr>
-        <w:t>Название_файла</w:t>
+        <w:t>TestTask_3rdPart.sql</w:t>
       </w:r>
       <w:r>
         <w:rPr>
@@ -1506,7 +1835,14 @@
           <w:sz w:val="28"/>
           <w:szCs w:val="28"/>
         </w:rPr>
-        <w:t xml:space="preserve"> был реализован второй вариант решения проблемы с представленной моделью БД </w:t>
+        <w:t xml:space="preserve"> был реализован второй вариант решения проблемы с представленной моделью БД</w:t>
+      </w:r>
+      <w:r>
+        <w:rPr>
+          <w:sz w:val="28"/>
+          <w:szCs w:val="28"/>
+        </w:rPr>
+        <w:t>.</w:t>
       </w:r>
     </w:p>
     <w:p>
@@ -2118,13 +2454,57 @@
     <w:lsdException w:name="HTML Sample" w:semiHidden="1" w:unhideWhenUsed="1"/>
     <w:lsdException w:name="HTML Typewriter" w:semiHidden="1" w:unhideWhenUsed="1"/>
     <w:lsdException w:name="HTML Variable" w:semiHidden="1" w:unhideWhenUsed="1"/>
+    <w:lsdException w:name="Normal Table" w:semiHidden="1" w:unhideWhenUsed="1"/>
     <w:lsdException w:name="annotation subject" w:semiHidden="1" w:unhideWhenUsed="1"/>
     <w:lsdException w:name="No List" w:semiHidden="1" w:unhideWhenUsed="1"/>
     <w:lsdException w:name="Outline List 1" w:semiHidden="1" w:unhideWhenUsed="1"/>
     <w:lsdException w:name="Outline List 2" w:semiHidden="1" w:unhideWhenUsed="1"/>
     <w:lsdException w:name="Outline List 3" w:semiHidden="1" w:unhideWhenUsed="1"/>
+    <w:lsdException w:name="Table Simple 1" w:semiHidden="1" w:unhideWhenUsed="1"/>
+    <w:lsdException w:name="Table Simple 2" w:semiHidden="1" w:unhideWhenUsed="1"/>
+    <w:lsdException w:name="Table Simple 3" w:semiHidden="1" w:unhideWhenUsed="1"/>
+    <w:lsdException w:name="Table Classic 1" w:semiHidden="1" w:unhideWhenUsed="1"/>
+    <w:lsdException w:name="Table Classic 2" w:semiHidden="1" w:unhideWhenUsed="1"/>
+    <w:lsdException w:name="Table Classic 3" w:semiHidden="1" w:unhideWhenUsed="1"/>
+    <w:lsdException w:name="Table Classic 4" w:semiHidden="1" w:unhideWhenUsed="1"/>
+    <w:lsdException w:name="Table Colorful 1" w:semiHidden="1" w:unhideWhenUsed="1"/>
+    <w:lsdException w:name="Table Colorful 2" w:semiHidden="1" w:unhideWhenUsed="1"/>
+    <w:lsdException w:name="Table Colorful 3" w:semiHidden="1" w:unhideWhenUsed="1"/>
+    <w:lsdException w:name="Table Columns 1" w:semiHidden="1" w:unhideWhenUsed="1"/>
+    <w:lsdException w:name="Table Columns 2" w:semiHidden="1" w:unhideWhenUsed="1"/>
+    <w:lsdException w:name="Table Columns 3" w:semiHidden="1" w:unhideWhenUsed="1"/>
+    <w:lsdException w:name="Table Columns 4" w:semiHidden="1" w:unhideWhenUsed="1"/>
+    <w:lsdException w:name="Table Columns 5" w:semiHidden="1" w:unhideWhenUsed="1"/>
+    <w:lsdException w:name="Table Grid 1" w:semiHidden="1" w:unhideWhenUsed="1"/>
+    <w:lsdException w:name="Table Grid 2" w:semiHidden="1" w:unhideWhenUsed="1"/>
+    <w:lsdException w:name="Table Grid 3" w:semiHidden="1" w:unhideWhenUsed="1"/>
+    <w:lsdException w:name="Table Grid 4" w:semiHidden="1" w:unhideWhenUsed="1"/>
+    <w:lsdException w:name="Table Grid 5" w:semiHidden="1" w:unhideWhenUsed="1"/>
+    <w:lsdException w:name="Table Grid 6" w:semiHidden="1" w:unhideWhenUsed="1"/>
+    <w:lsdException w:name="Table Grid 7" w:semiHidden="1" w:unhideWhenUsed="1"/>
+    <w:lsdException w:name="Table Grid 8" w:semiHidden="1" w:unhideWhenUsed="1"/>
+    <w:lsdException w:name="Table List 1" w:semiHidden="1" w:unhideWhenUsed="1"/>
+    <w:lsdException w:name="Table List 2" w:semiHidden="1" w:unhideWhenUsed="1"/>
+    <w:lsdException w:name="Table List 3" w:semiHidden="1" w:unhideWhenUsed="1"/>
+    <w:lsdException w:name="Table List 4" w:semiHidden="1" w:unhideWhenUsed="1"/>
+    <w:lsdException w:name="Table List 5" w:semiHidden="1" w:unhideWhenUsed="1"/>
+    <w:lsdException w:name="Table List 6" w:semiHidden="1" w:unhideWhenUsed="1"/>
+    <w:lsdException w:name="Table List 7" w:semiHidden="1" w:unhideWhenUsed="1"/>
+    <w:lsdException w:name="Table List 8" w:semiHidden="1" w:unhideWhenUsed="1"/>
+    <w:lsdException w:name="Table 3D effects 1" w:semiHidden="1" w:unhideWhenUsed="1"/>
+    <w:lsdException w:name="Table 3D effects 2" w:semiHidden="1" w:unhideWhenUsed="1"/>
+    <w:lsdException w:name="Table 3D effects 3" w:semiHidden="1" w:unhideWhenUsed="1"/>
+    <w:lsdException w:name="Table Contemporary" w:semiHidden="1" w:unhideWhenUsed="1"/>
+    <w:lsdException w:name="Table Elegant" w:semiHidden="1" w:unhideWhenUsed="1"/>
+    <w:lsdException w:name="Table Professional" w:semiHidden="1" w:unhideWhenUsed="1"/>
+    <w:lsdException w:name="Table Subtle 1" w:semiHidden="1" w:unhideWhenUsed="1"/>
+    <w:lsdException w:name="Table Subtle 2" w:semiHidden="1" w:unhideWhenUsed="1"/>
+    <w:lsdException w:name="Table Web 1" w:semiHidden="1" w:unhideWhenUsed="1"/>
+    <w:lsdException w:name="Table Web 2" w:semiHidden="1" w:unhideWhenUsed="1"/>
+    <w:lsdException w:name="Table Web 3" w:semiHidden="1" w:unhideWhenUsed="1"/>
     <w:lsdException w:name="Balloon Text" w:semiHidden="1" w:unhideWhenUsed="1"/>
     <w:lsdException w:name="Table Grid" w:uiPriority="39"/>
+    <w:lsdException w:name="Table Theme" w:semiHidden="1" w:unhideWhenUsed="1"/>
     <w:lsdException w:name="Placeholder Text" w:semiHidden="1"/>
     <w:lsdException w:name="No Spacing" w:uiPriority="1" w:qFormat="1"/>
     <w:lsdException w:name="Light Shading" w:uiPriority="60"/>

</xml_diff>